<commit_message>
Updated functional and non functional requirements
</commit_message>
<xml_diff>
--- a/Functional Requirements.docx
+++ b/Functional Requirements.docx
@@ -3,22 +3,15 @@
 <w:document xmlns:wpc="http://schemas.microsoft.com/office/word/2010/wordprocessingCanvas" xmlns:cx="http://schemas.microsoft.com/office/drawing/2014/chartex" xmlns:cx1="http://schemas.microsoft.com/office/drawing/2015/9/8/chartex" xmlns:cx2="http://schemas.microsoft.com/office/drawing/2015/10/21/chartex" xmlns:cx3="http://schemas.microsoft.com/office/drawing/2016/5/9/chartex" xmlns:cx4="http://schemas.microsoft.com/office/drawing/2016/5/10/chartex" xmlns:cx5="http://schemas.microsoft.com/office/drawing/2016/5/11/chartex" xmlns:cx6="http://schemas.microsoft.com/office/drawing/2016/5/12/chartex" xmlns:cx7="http://schemas.microsoft.com/office/drawing/2016/5/13/chartex" xmlns:cx8="http://schemas.microsoft.com/office/drawing/2016/5/14/chartex" xmlns:mc="http://schemas.openxmlformats.org/markup-compatibility/2006" xmlns:aink="http://schemas.microsoft.com/office/drawing/2016/ink" xmlns:am3d="http://schemas.microsoft.com/office/drawing/2017/model3d" xmlns:o="urn:schemas-microsoft-com:office:office" xmlns:r="http://schemas.openxmlformats.org/officeDocument/2006/relationships" xmlns:m="http://schemas.openxmlformats.org/officeDocument/2006/math" xmlns:v="urn:schemas-microsoft-com:vml" xmlns:wp14="http://schemas.microsoft.com/office/word/2010/wordprocessingDrawing" xmlns:wp="http://schemas.openxmlformats.org/drawingml/2006/wordprocessingDrawing" xmlns:w10="urn:schemas-microsoft-com:office:word" xmlns:w="http://schemas.openxmlformats.org/wordprocessingml/2006/main" xmlns:w14="http://schemas.microsoft.com/office/word/2010/wordml" xmlns:w15="http://schemas.microsoft.com/office/word/2012/wordml" xmlns:w16cid="http://schemas.microsoft.com/office/word/2016/wordml/cid" xmlns:w16se="http://schemas.microsoft.com/office/word/2015/wordml/symex" xmlns:wpg="http://schemas.microsoft.com/office/word/2010/wordprocessingGroup" xmlns:wpi="http://schemas.microsoft.com/office/word/2010/wordprocessingInk" xmlns:wne="http://schemas.microsoft.com/office/word/2006/wordml" xmlns:wps="http://schemas.microsoft.com/office/word/2010/wordprocessingShape" mc:Ignorable="w14 w15 w16se w16cid wp14">
   <w:body>
     <w:p>
+      <w:bookmarkStart w:id="0" w:name="_GoBack"/>
+      <w:bookmarkEnd w:id="0"/>
       <w:r>
         <w:t>Functional Requirements</w:t>
       </w:r>
     </w:p>
-    <w:p/>
-    <w:p>
-      <w:pPr>
-        <w:pStyle w:val="ListParagraph"/>
-      </w:pPr>
-      <w:r>
-        <w:t>Must:</w:t>
-      </w:r>
-    </w:p>
-    <w:p>
-      <w:pPr>
-        <w:pStyle w:val="ListParagraph"/>
+    <w:p>
+      <w:pPr>
+        <w:ind w:left="720"/>
       </w:pPr>
     </w:p>
     <w:p>
@@ -26,23 +19,60 @@
         <w:pStyle w:val="ListParagraph"/>
         <w:numPr>
           <w:ilvl w:val="0"/>
-          <w:numId w:val="2"/>
+          <w:numId w:val="5"/>
         </w:numPr>
       </w:pPr>
       <w:r>
-        <w:t>Store the facilities current inventory for consumable items</w:t>
-      </w:r>
-    </w:p>
-    <w:p>
-      <w:pPr>
-        <w:pStyle w:val="ListParagraph"/>
-        <w:numPr>
-          <w:ilvl w:val="1"/>
-          <w:numId w:val="2"/>
-        </w:numPr>
-      </w:pPr>
-      <w:r>
-        <w:t>Note – items must be stored in the unit they are consumed in</w:t>
+        <w:t>Store inventory of current stock</w:t>
+      </w:r>
+    </w:p>
+    <w:p>
+      <w:pPr>
+        <w:pStyle w:val="ListParagraph"/>
+        <w:ind w:left="1440"/>
+        <w:rPr>
+          <w:i/>
+          <w:iCs/>
+        </w:rPr>
+      </w:pPr>
+      <w:r>
+        <w:rPr>
+          <w:i/>
+          <w:iCs/>
+        </w:rPr>
+        <w:t xml:space="preserve">This is currently implemented through </w:t>
+      </w:r>
+      <w:proofErr w:type="spellStart"/>
+      <w:r>
+        <w:rPr>
+          <w:i/>
+          <w:iCs/>
+        </w:rPr>
+        <w:t>Quickbooks</w:t>
+      </w:r>
+      <w:proofErr w:type="spellEnd"/>
+      <w:r>
+        <w:rPr>
+          <w:i/>
+          <w:iCs/>
+        </w:rPr>
+        <w:t xml:space="preserve">. System should update stock in real time. (Current system only updates stock at </w:t>
+      </w:r>
+      <w:proofErr w:type="spellStart"/>
+      <w:r>
+        <w:rPr>
+          <w:i/>
+          <w:iCs/>
+        </w:rPr>
+        <w:t>then</w:t>
+      </w:r>
+      <w:proofErr w:type="spellEnd"/>
+      <w:r>
+        <w:rPr>
+          <w:i/>
+          <w:iCs/>
+        </w:rPr>
+        <w:t xml:space="preserve"> end of the month via invoice)</w:t>
       </w:r>
     </w:p>
     <w:p>
@@ -50,11 +80,28 @@
         <w:pStyle w:val="ListParagraph"/>
         <w:numPr>
           <w:ilvl w:val="0"/>
-          <w:numId w:val="2"/>
+          <w:numId w:val="5"/>
         </w:numPr>
       </w:pPr>
       <w:r>
-        <w:t>Allow consumers to upload who they are, the product being taken and the quantity</w:t>
+        <w:t>Create invoice</w:t>
+      </w:r>
+    </w:p>
+    <w:p>
+      <w:pPr>
+        <w:pStyle w:val="ListParagraph"/>
+        <w:ind w:left="1440"/>
+        <w:rPr>
+          <w:i/>
+          <w:iCs/>
+        </w:rPr>
+      </w:pPr>
+      <w:r>
+        <w:rPr>
+          <w:i/>
+          <w:iCs/>
+        </w:rPr>
+        <w:t>This is currently implemented through Sage. The invoice should be created from data on what products have been taken, the quantity and the department they have been taken from.</w:t>
       </w:r>
     </w:p>
     <w:p>
@@ -62,11 +109,28 @@
         <w:pStyle w:val="ListParagraph"/>
         <w:numPr>
           <w:ilvl w:val="0"/>
-          <w:numId w:val="2"/>
+          <w:numId w:val="5"/>
         </w:numPr>
       </w:pPr>
       <w:r>
-        <w:t>Transfer information uploaded by consumers to QuickBooks and Sage</w:t>
+        <w:t>Create log of products being taken</w:t>
+      </w:r>
+    </w:p>
+    <w:p>
+      <w:pPr>
+        <w:pStyle w:val="ListParagraph"/>
+        <w:ind w:left="1440"/>
+        <w:rPr>
+          <w:i/>
+          <w:iCs/>
+        </w:rPr>
+      </w:pPr>
+      <w:r>
+        <w:rPr>
+          <w:i/>
+          <w:iCs/>
+        </w:rPr>
+        <w:t>Logging the products being taken, and who has taken them should allow to create an end of month invoice</w:t>
       </w:r>
     </w:p>
     <w:p>
@@ -74,38 +138,11 @@
         <w:pStyle w:val="ListParagraph"/>
         <w:numPr>
           <w:ilvl w:val="0"/>
-          <w:numId w:val="2"/>
+          <w:numId w:val="5"/>
         </w:numPr>
       </w:pPr>
       <w:r>
-        <w:t>Data of items must include:</w:t>
-      </w:r>
-    </w:p>
-    <w:p>
-      <w:pPr>
-        <w:pStyle w:val="ListParagraph"/>
-        <w:numPr>
-          <w:ilvl w:val="1"/>
-          <w:numId w:val="2"/>
-        </w:numPr>
-      </w:pPr>
-      <w:r>
-        <w:t>Alpha characters unique to each item</w:t>
-      </w:r>
-    </w:p>
-    <w:p>
-      <w:pPr>
-        <w:pStyle w:val="ListParagraph"/>
-        <w:numPr>
-          <w:ilvl w:val="1"/>
-          <w:numId w:val="2"/>
-        </w:numPr>
-      </w:pPr>
-      <w:r>
-        <w:t xml:space="preserve"> </w:t>
-      </w:r>
-      <w:r>
-        <w:t>ID number the supplier associates with the item</w:t>
+        <w:t>Display currently available stock</w:t>
       </w:r>
     </w:p>
     <w:p>
@@ -113,11 +150,28 @@
         <w:pStyle w:val="ListParagraph"/>
         <w:numPr>
           <w:ilvl w:val="0"/>
-          <w:numId w:val="2"/>
+          <w:numId w:val="5"/>
         </w:numPr>
       </w:pPr>
       <w:r>
-        <w:t>Allow items to be returned and then update the return in QuickBooks</w:t>
+        <w:t>Unit Conversion (Boxes to Items)</w:t>
+      </w:r>
+    </w:p>
+    <w:p>
+      <w:pPr>
+        <w:pStyle w:val="ListParagraph"/>
+        <w:ind w:left="1440"/>
+        <w:rPr>
+          <w:i/>
+          <w:iCs/>
+        </w:rPr>
+      </w:pPr>
+      <w:r>
+        <w:rPr>
+          <w:i/>
+          <w:iCs/>
+        </w:rPr>
+        <w:t>The system should convert the codes used by the supplier into an amount that is used by the system. E.g. a supplier code AGH43579 Could mean 1 box of 100 packs of individual pens.</w:t>
       </w:r>
     </w:p>
     <w:p>
@@ -125,37 +179,60 @@
         <w:pStyle w:val="ListParagraph"/>
         <w:numPr>
           <w:ilvl w:val="0"/>
-          <w:numId w:val="2"/>
+          <w:numId w:val="5"/>
         </w:numPr>
       </w:pPr>
       <w:r>
-        <w:t>Register user</w:t>
-      </w:r>
-    </w:p>
-    <w:p/>
-    <w:p>
-      <w:pPr>
-        <w:ind w:firstLine="720"/>
-      </w:pPr>
-      <w:r>
-        <w:t>Should:</w:t>
-      </w:r>
-    </w:p>
-    <w:p>
-      <w:pPr>
-        <w:ind w:firstLine="720"/>
-      </w:pPr>
+        <w:t>Register products received from shipments</w:t>
+      </w:r>
+    </w:p>
+    <w:p>
+      <w:pPr>
+        <w:pStyle w:val="ListParagraph"/>
+        <w:ind w:left="1440"/>
+        <w:rPr>
+          <w:i/>
+          <w:iCs/>
+        </w:rPr>
+      </w:pPr>
+      <w:r>
+        <w:rPr>
+          <w:i/>
+          <w:iCs/>
+        </w:rPr>
+        <w:t>The relevant staff members should be able to input the code used by the supplier which then updates the stores current inventory</w:t>
+      </w:r>
     </w:p>
     <w:p>
       <w:pPr>
         <w:pStyle w:val="ListParagraph"/>
         <w:numPr>
           <w:ilvl w:val="0"/>
-          <w:numId w:val="3"/>
+          <w:numId w:val="5"/>
         </w:numPr>
       </w:pPr>
       <w:r>
-        <w:t>Notify relevant staff when stock is low so more can be ordered</w:t>
+        <w:t>Database to cross reference codes used by the store and the supplier</w:t>
+      </w:r>
+    </w:p>
+    <w:p>
+      <w:pPr>
+        <w:pStyle w:val="ListParagraph"/>
+        <w:ind w:left="1440"/>
+      </w:pPr>
+      <w:r>
+        <w:rPr>
+          <w:i/>
+          <w:iCs/>
+        </w:rPr>
+        <w:t xml:space="preserve">The store uses alpha codes to </w:t>
+      </w:r>
+      <w:r>
+        <w:rPr>
+          <w:i/>
+          <w:iCs/>
+        </w:rPr>
+        <w:t>identify specific products. A different code is used by the supplier to identify the products. The system should allow the admin/relevant staff member to input the suppliers code and have the inventory update with the relevant code used in store.</w:t>
       </w:r>
     </w:p>
     <w:p>
@@ -163,43 +240,40 @@
         <w:pStyle w:val="ListParagraph"/>
         <w:numPr>
           <w:ilvl w:val="0"/>
-          <w:numId w:val="3"/>
+          <w:numId w:val="5"/>
         </w:numPr>
       </w:pPr>
       <w:r>
-        <w:t>Allow barcodes to be scanned for:</w:t>
-      </w:r>
-    </w:p>
-    <w:p>
-      <w:pPr>
-        <w:pStyle w:val="ListParagraph"/>
-        <w:numPr>
-          <w:ilvl w:val="1"/>
-          <w:numId w:val="3"/>
-        </w:numPr>
-      </w:pPr>
-      <w:r>
-        <w:t xml:space="preserve">Staff </w:t>
-      </w:r>
-      <w:bookmarkStart w:id="0" w:name="_GoBack"/>
-      <w:r>
-        <w:t xml:space="preserve">removing </w:t>
-      </w:r>
-      <w:bookmarkEnd w:id="0"/>
-      <w:r>
-        <w:t>items</w:t>
-      </w:r>
-    </w:p>
-    <w:p>
-      <w:pPr>
-        <w:pStyle w:val="ListParagraph"/>
-        <w:numPr>
-          <w:ilvl w:val="1"/>
-          <w:numId w:val="3"/>
-        </w:numPr>
-      </w:pPr>
-      <w:r>
-        <w:t>Updating stock when deliveries are made</w:t>
+        <w:t>Provide directions through the store to a desired product</w:t>
+      </w:r>
+    </w:p>
+    <w:p>
+      <w:pPr>
+        <w:pStyle w:val="ListParagraph"/>
+        <w:ind w:left="1440"/>
+      </w:pPr>
+      <w:r>
+        <w:rPr>
+          <w:i/>
+          <w:iCs/>
+        </w:rPr>
+        <w:t xml:space="preserve">Optional feature. Would be useful in particular when the store is busy. </w:t>
+      </w:r>
+      <w:proofErr w:type="gramStart"/>
+      <w:r>
+        <w:rPr>
+          <w:i/>
+          <w:iCs/>
+        </w:rPr>
+        <w:t>However</w:t>
+      </w:r>
+      <w:proofErr w:type="gramEnd"/>
+      <w:r>
+        <w:rPr>
+          <w:i/>
+          <w:iCs/>
+        </w:rPr>
+        <w:t xml:space="preserve"> is not a crucial part of the system.</w:t>
       </w:r>
     </w:p>
     <w:p>
@@ -207,23 +281,28 @@
         <w:pStyle w:val="ListParagraph"/>
         <w:numPr>
           <w:ilvl w:val="0"/>
-          <w:numId w:val="3"/>
+          <w:numId w:val="5"/>
         </w:numPr>
       </w:pPr>
       <w:r>
-        <w:t>Convert bulk bought items into the unit they are consumed in</w:t>
-      </w:r>
-    </w:p>
-    <w:p>
-      <w:pPr>
-        <w:pStyle w:val="ListParagraph"/>
-        <w:numPr>
-          <w:ilvl w:val="1"/>
-          <w:numId w:val="3"/>
-        </w:numPr>
-      </w:pPr>
-      <w:r>
-        <w:t>i.e. Box of cartons of board markers -&gt; board markers</w:t>
+        <w:t>System could remind relevant staff of when the next delivery is/details about what is being delivered.</w:t>
+      </w:r>
+    </w:p>
+    <w:p>
+      <w:pPr>
+        <w:pStyle w:val="ListParagraph"/>
+        <w:ind w:left="1440"/>
+        <w:rPr>
+          <w:i/>
+          <w:iCs/>
+        </w:rPr>
+      </w:pPr>
+      <w:r>
+        <w:rPr>
+          <w:i/>
+          <w:iCs/>
+        </w:rPr>
+        <w:t>Optional feature. Not desired but would be useful for when customers require something out of stock and want to know when it will be back in</w:t>
       </w:r>
     </w:p>
     <w:p>
@@ -231,73 +310,88 @@
         <w:pStyle w:val="ListParagraph"/>
         <w:numPr>
           <w:ilvl w:val="0"/>
-          <w:numId w:val="3"/>
+          <w:numId w:val="5"/>
         </w:numPr>
-      </w:pPr>
-      <w:r>
-        <w:t>Have different user profiles such as:</w:t>
-      </w:r>
-    </w:p>
-    <w:p>
-      <w:pPr>
-        <w:pStyle w:val="ListParagraph"/>
-        <w:numPr>
-          <w:ilvl w:val="1"/>
-          <w:numId w:val="3"/>
-        </w:numPr>
-      </w:pPr>
-      <w:r>
-        <w:t>Admin</w:t>
-      </w:r>
-    </w:p>
-    <w:p>
-      <w:pPr>
-        <w:pStyle w:val="ListParagraph"/>
-        <w:numPr>
-          <w:ilvl w:val="1"/>
-          <w:numId w:val="3"/>
-        </w:numPr>
-      </w:pPr>
-      <w:r>
-        <w:t>Manager</w:t>
-      </w:r>
-    </w:p>
-    <w:p>
-      <w:pPr>
-        <w:pStyle w:val="ListParagraph"/>
-        <w:numPr>
-          <w:ilvl w:val="1"/>
-          <w:numId w:val="3"/>
-        </w:numPr>
-      </w:pPr>
-      <w:r>
-        <w:t>Consumer</w:t>
-      </w:r>
-    </w:p>
-    <w:p/>
-    <w:p>
-      <w:pPr>
-        <w:ind w:left="720"/>
-      </w:pPr>
-      <w:r>
-        <w:t>Could:</w:t>
-      </w:r>
-    </w:p>
-    <w:p>
-      <w:pPr>
-        <w:ind w:left="720"/>
-      </w:pPr>
+        <w:rPr>
+          <w:i/>
+          <w:iCs/>
+        </w:rPr>
+      </w:pPr>
+      <w:r>
+        <w:t>Return feature for products to be returned</w:t>
+      </w:r>
+    </w:p>
+    <w:p>
+      <w:pPr>
+        <w:pStyle w:val="ListParagraph"/>
+        <w:ind w:left="1440"/>
+        <w:rPr>
+          <w:i/>
+          <w:iCs/>
+        </w:rPr>
+      </w:pPr>
+      <w:r>
+        <w:rPr>
+          <w:i/>
+          <w:iCs/>
+        </w:rPr>
+        <w:t>The feature should allow products to be returned which will then update the inventory and the corresponding invoice for the department that returned it</w:t>
+      </w:r>
+      <w:r>
+        <w:rPr>
+          <w:i/>
+          <w:iCs/>
+        </w:rPr>
+        <w:t>.</w:t>
+      </w:r>
+    </w:p>
+    <w:p>
+      <w:pPr>
+        <w:pStyle w:val="ListParagraph"/>
+        <w:ind w:left="1440"/>
+        <w:rPr>
+          <w:i/>
+          <w:iCs/>
+        </w:rPr>
+      </w:pPr>
+      <w:r>
+        <w:rPr>
+          <w:i/>
+          <w:iCs/>
+        </w:rPr>
+        <w:t>Must be exclusive to staff members to avoid consumers returning damaged goods</w:t>
+      </w:r>
     </w:p>
     <w:p>
       <w:pPr>
         <w:pStyle w:val="ListParagraph"/>
         <w:numPr>
           <w:ilvl w:val="0"/>
-          <w:numId w:val="4"/>
+          <w:numId w:val="5"/>
         </w:numPr>
-      </w:pPr>
-      <w:r>
-        <w:t>Provide directions through the warehouse to consumers desired item(s)</w:t>
+        <w:rPr>
+          <w:u w:val="single"/>
+        </w:rPr>
+      </w:pPr>
+      <w:r>
+        <w:t>VAT Option</w:t>
+      </w:r>
+    </w:p>
+    <w:p>
+      <w:pPr>
+        <w:pStyle w:val="ListParagraph"/>
+        <w:ind w:left="1440"/>
+        <w:rPr>
+          <w:i/>
+          <w:iCs/>
+        </w:rPr>
+      </w:pPr>
+      <w:r>
+        <w:rPr>
+          <w:i/>
+          <w:iCs/>
+        </w:rPr>
+        <w:t>Must allow admin to select whether products being added to the catalogue have VAT or not</w:t>
       </w:r>
     </w:p>
     <w:p>
@@ -305,11 +399,48 @@
         <w:pStyle w:val="ListParagraph"/>
         <w:numPr>
           <w:ilvl w:val="0"/>
-          <w:numId w:val="4"/>
+          <w:numId w:val="5"/>
         </w:numPr>
-      </w:pPr>
-      <w:r>
-        <w:t>Store where certain items/chemicals are stored outside of the warehouse</w:t>
+        <w:rPr>
+          <w:u w:val="single"/>
+        </w:rPr>
+      </w:pPr>
+      <w:r>
+        <w:t>Allow admin to update the catalogue of items being sold</w:t>
+      </w:r>
+    </w:p>
+    <w:p>
+      <w:pPr>
+        <w:pStyle w:val="ListParagraph"/>
+        <w:ind w:left="1440"/>
+        <w:rPr>
+          <w:i/>
+          <w:iCs/>
+        </w:rPr>
+      </w:pPr>
+      <w:r>
+        <w:rPr>
+          <w:i/>
+          <w:iCs/>
+        </w:rPr>
+        <w:t>The admin could have the ability to add/remove products that are being sold in the event new products are desired or old products need to be removed</w:t>
+      </w:r>
+    </w:p>
+    <w:p>
+      <w:pPr>
+        <w:pStyle w:val="ListParagraph"/>
+        <w:ind w:left="1440"/>
+        <w:rPr>
+          <w:i/>
+          <w:iCs/>
+        </w:rPr>
+      </w:pPr>
+      <w:r>
+        <w:rPr>
+          <w:i/>
+          <w:iCs/>
+        </w:rPr>
+        <w:t>(Ask Nigel)</w:t>
       </w:r>
     </w:p>
     <w:p>
@@ -317,31 +448,1172 @@
         <w:pStyle w:val="ListParagraph"/>
         <w:numPr>
           <w:ilvl w:val="0"/>
-          <w:numId w:val="4"/>
+          <w:numId w:val="5"/>
         </w:numPr>
-      </w:pPr>
-      <w:r>
-        <w:t xml:space="preserve">Recommend the amount of stock </w:t>
-      </w:r>
-      <w:r>
-        <w:t>to order in</w:t>
-      </w:r>
+        <w:rPr>
+          <w:u w:val="single"/>
+        </w:rPr>
+      </w:pPr>
+      <w:r>
+        <w:t>Low quantity reminder</w:t>
+      </w:r>
+    </w:p>
+    <w:p>
+      <w:pPr>
+        <w:pStyle w:val="ListParagraph"/>
+        <w:ind w:left="1440"/>
+        <w:rPr>
+          <w:i/>
+          <w:iCs/>
+        </w:rPr>
+      </w:pPr>
+      <w:r>
+        <w:rPr>
+          <w:i/>
+          <w:iCs/>
+        </w:rPr>
+        <w:lastRenderedPageBreak/>
+        <w:t>The system should notify the relevant staff members that a products stock is low so that more can be ordered in</w:t>
+      </w:r>
+    </w:p>
+    <w:p>
+      <w:pPr>
+        <w:pStyle w:val="ListParagraph"/>
+        <w:ind w:left="1440"/>
+        <w:rPr>
+          <w:i/>
+          <w:iCs/>
+          <w:u w:val="single"/>
+        </w:rPr>
+      </w:pPr>
+    </w:p>
+    <w:p>
+      <w:pPr>
+        <w:pStyle w:val="ListParagraph"/>
+        <w:ind w:left="1440"/>
+        <w:rPr>
+          <w:i/>
+          <w:iCs/>
+          <w:u w:val="single"/>
+        </w:rPr>
+      </w:pPr>
+    </w:p>
+    <w:p>
+      <w:pPr>
+        <w:pStyle w:val="ListParagraph"/>
+        <w:ind w:left="1440"/>
+        <w:rPr>
+          <w:i/>
+          <w:iCs/>
+          <w:u w:val="single"/>
+        </w:rPr>
+      </w:pPr>
     </w:p>
     <w:p>
       <w:pPr>
         <w:pStyle w:val="ListParagraph"/>
         <w:numPr>
           <w:ilvl w:val="0"/>
-          <w:numId w:val="4"/>
+          <w:numId w:val="5"/>
         </w:numPr>
-      </w:pPr>
-      <w:r>
-        <w:t>Damage rating system</w:t>
-      </w:r>
-    </w:p>
-    <w:p>
-      <w:pPr>
-        <w:ind w:left="720"/>
+        <w:rPr>
+          <w:i/>
+          <w:iCs/>
+          <w:u w:val="single"/>
+        </w:rPr>
+      </w:pPr>
+      <w:r>
+        <w:t>Log in</w:t>
+      </w:r>
+    </w:p>
+    <w:p>
+      <w:pPr>
+        <w:pStyle w:val="ListParagraph"/>
+        <w:ind w:left="1440"/>
+        <w:rPr>
+          <w:i/>
+          <w:iCs/>
+        </w:rPr>
+      </w:pPr>
+      <w:r>
+        <w:rPr>
+          <w:i/>
+          <w:iCs/>
+        </w:rPr>
+        <w:t>Facilitate the login of an admin, staff member and regular consumer. Staff may update the inventory and receive shipments. Admin has more control over things such as the catalogue of items. Regular consumer may only take out and return items to the store.</w:t>
+      </w:r>
+      <w:r>
+        <w:rPr>
+          <w:i/>
+          <w:iCs/>
+        </w:rPr>
+        <w:t xml:space="preserve"> Apprentice’s cannot </w:t>
+      </w:r>
+    </w:p>
+    <w:p>
+      <w:pPr>
+        <w:pStyle w:val="ListParagraph"/>
+        <w:numPr>
+          <w:ilvl w:val="0"/>
+          <w:numId w:val="5"/>
+        </w:numPr>
+        <w:rPr>
+          <w:i/>
+          <w:iCs/>
+          <w:u w:val="single"/>
+        </w:rPr>
+      </w:pPr>
+      <w:r>
+        <w:t>Inspection Stock</w:t>
+      </w:r>
+    </w:p>
+    <w:p>
+      <w:pPr>
+        <w:pStyle w:val="ListParagraph"/>
+        <w:ind w:left="1440"/>
+        <w:rPr>
+          <w:i/>
+          <w:iCs/>
+        </w:rPr>
+      </w:pPr>
+      <w:r>
+        <w:rPr>
+          <w:i/>
+          <w:iCs/>
+        </w:rPr>
+        <w:t>The system must store products in an inspection database first and can only be added as general stock after a staff member has inspected. Staff member can have ability to add products to the general stock after inspecting an item.</w:t>
+      </w:r>
+    </w:p>
+    <w:p>
+      <w:pPr>
+        <w:pStyle w:val="ListParagraph"/>
+        <w:numPr>
+          <w:ilvl w:val="0"/>
+          <w:numId w:val="5"/>
+        </w:numPr>
+        <w:rPr>
+          <w:u w:val="single"/>
+        </w:rPr>
+      </w:pPr>
+      <w:r>
+        <w:t>Bar Code Scanning</w:t>
+      </w:r>
+    </w:p>
+    <w:p>
+      <w:pPr>
+        <w:pStyle w:val="ListParagraph"/>
+        <w:ind w:left="1440"/>
+        <w:rPr>
+          <w:i/>
+          <w:iCs/>
+        </w:rPr>
+      </w:pPr>
+      <w:r>
+        <w:rPr>
+          <w:i/>
+          <w:iCs/>
+        </w:rPr>
+        <w:t xml:space="preserve">To improve ease of use, a barcode scanner could be implemented that removed the need to input product data into the system manually. </w:t>
+      </w:r>
+    </w:p>
+    <w:p>
+      <w:pPr>
+        <w:pStyle w:val="ListParagraph"/>
+        <w:ind w:left="1440"/>
+        <w:rPr>
+          <w:i/>
+          <w:iCs/>
+        </w:rPr>
+      </w:pPr>
+      <w:r>
+        <w:rPr>
+          <w:i/>
+          <w:iCs/>
+        </w:rPr>
+        <w:t xml:space="preserve">Optional feature. Not necessary for system completion but would </w:t>
+      </w:r>
+      <w:r>
+        <w:rPr>
+          <w:i/>
+          <w:iCs/>
+        </w:rPr>
+        <w:t>improve ease of use.</w:t>
+      </w:r>
+    </w:p>
+    <w:p>
+      <w:pPr>
+        <w:pStyle w:val="ListParagraph"/>
+        <w:numPr>
+          <w:ilvl w:val="0"/>
+          <w:numId w:val="5"/>
+        </w:numPr>
+      </w:pPr>
+      <w:r>
+        <w:t>Product Tags/Categories</w:t>
+      </w:r>
+    </w:p>
+    <w:p>
+      <w:pPr>
+        <w:pStyle w:val="ListParagraph"/>
+        <w:ind w:left="1440"/>
+        <w:rPr>
+          <w:i/>
+          <w:iCs/>
+        </w:rPr>
+      </w:pPr>
+      <w:r>
+        <w:rPr>
+          <w:i/>
+          <w:iCs/>
+        </w:rPr>
+        <w:t>The system should display important information for products that could be deemed dangerous such as toxic chemicals/explosive gases.</w:t>
+      </w:r>
+    </w:p>
+    <w:p>
+      <w:pPr>
+        <w:pStyle w:val="ListParagraph"/>
+        <w:numPr>
+          <w:ilvl w:val="0"/>
+          <w:numId w:val="5"/>
+        </w:numPr>
+      </w:pPr>
+      <w:r>
+        <w:t>Basket System</w:t>
+      </w:r>
+    </w:p>
+    <w:p>
+      <w:pPr>
+        <w:pStyle w:val="ListParagraph"/>
+        <w:ind w:left="1440"/>
+        <w:rPr>
+          <w:i/>
+          <w:iCs/>
+        </w:rPr>
+      </w:pPr>
+      <w:r>
+        <w:rPr>
+          <w:i/>
+          <w:iCs/>
+        </w:rPr>
+        <w:t>The consumer should be able to see their current items they plan to take out with pictures of the items, quantity, unit. They should be able to remove items and add new ones to their basket before they finalize their removal and “Checkout”. (System is very similar to the scan and go used at Tesco)</w:t>
+      </w:r>
+    </w:p>
+    <w:p>
+      <w:pPr>
+        <w:pStyle w:val="ListParagraph"/>
+        <w:ind w:left="1440"/>
+        <w:rPr>
+          <w:i/>
+          <w:iCs/>
+        </w:rPr>
+      </w:pPr>
+      <w:r>
+        <w:rPr>
+          <w:i/>
+          <w:iCs/>
+        </w:rPr>
+        <w:t>If barcode scanner is used this could update the basket by scanning multiple times for multiple items.</w:t>
+      </w:r>
+    </w:p>
+    <w:p>
+      <w:pPr>
+        <w:pStyle w:val="ListParagraph"/>
+        <w:numPr>
+          <w:ilvl w:val="0"/>
+          <w:numId w:val="5"/>
+        </w:numPr>
+      </w:pPr>
+      <w:r>
+        <w:t>Track items that expire</w:t>
+      </w:r>
+    </w:p>
+    <w:p>
+      <w:pPr>
+        <w:pStyle w:val="ListParagraph"/>
+        <w:ind w:left="1440"/>
+        <w:rPr>
+          <w:i/>
+          <w:iCs/>
+        </w:rPr>
+      </w:pPr>
+      <w:r>
+        <w:rPr>
+          <w:i/>
+          <w:iCs/>
+        </w:rPr>
+        <w:t xml:space="preserve">Certain items cannot remain on the shelf for certain periods of time and as such should be monitored </w:t>
+      </w:r>
+      <w:r>
+        <w:rPr>
+          <w:i/>
+          <w:iCs/>
+        </w:rPr>
+        <w:t>and kept track of how long an item has left on the shelf.</w:t>
+      </w:r>
+    </w:p>
+    <w:p>
+      <w:pPr>
+        <w:pStyle w:val="ListParagraph"/>
+        <w:ind w:left="1440"/>
+        <w:rPr>
+          <w:i/>
+          <w:iCs/>
+        </w:rPr>
+      </w:pPr>
+      <w:r>
+        <w:rPr>
+          <w:i/>
+          <w:iCs/>
+        </w:rPr>
+        <w:t>(Ask Nigel)</w:t>
+      </w:r>
+    </w:p>
+    <w:p>
+      <w:pPr>
+        <w:pStyle w:val="ListParagraph"/>
+        <w:numPr>
+          <w:ilvl w:val="0"/>
+          <w:numId w:val="5"/>
+        </w:numPr>
+      </w:pPr>
+      <w:r>
+        <w:t>Track Shipments Received</w:t>
+      </w:r>
+    </w:p>
+    <w:p>
+      <w:pPr>
+        <w:pStyle w:val="ListParagraph"/>
+        <w:ind w:left="1440"/>
+        <w:rPr>
+          <w:i/>
+          <w:iCs/>
+        </w:rPr>
+      </w:pPr>
+      <w:r>
+        <w:rPr>
+          <w:i/>
+          <w:iCs/>
+        </w:rPr>
+        <w:t>Must include:</w:t>
+      </w:r>
+    </w:p>
+    <w:p>
+      <w:pPr>
+        <w:pStyle w:val="ListParagraph"/>
+        <w:ind w:left="1440"/>
+        <w:rPr>
+          <w:i/>
+          <w:iCs/>
+        </w:rPr>
+      </w:pPr>
+      <w:r>
+        <w:rPr>
+          <w:i/>
+          <w:iCs/>
+        </w:rPr>
+        <w:tab/>
+        <w:t>Order Head</w:t>
+      </w:r>
+    </w:p>
+    <w:p>
+      <w:pPr>
+        <w:pStyle w:val="ListParagraph"/>
+        <w:ind w:left="1440"/>
+        <w:rPr>
+          <w:i/>
+          <w:iCs/>
+        </w:rPr>
+      </w:pPr>
+      <w:r>
+        <w:rPr>
+          <w:i/>
+          <w:iCs/>
+        </w:rPr>
+        <w:t>Supplier Name</w:t>
+      </w:r>
+    </w:p>
+    <w:p>
+      <w:pPr>
+        <w:pStyle w:val="ListParagraph"/>
+        <w:ind w:left="1440"/>
+        <w:rPr>
+          <w:i/>
+          <w:iCs/>
+        </w:rPr>
+      </w:pPr>
+      <w:r>
+        <w:rPr>
+          <w:i/>
+          <w:iCs/>
+        </w:rPr>
+        <w:t>Supplier Site Name</w:t>
+      </w:r>
+    </w:p>
+    <w:p>
+      <w:pPr>
+        <w:pStyle w:val="ListParagraph"/>
+        <w:ind w:left="1440"/>
+        <w:rPr>
+          <w:i/>
+          <w:iCs/>
+        </w:rPr>
+      </w:pPr>
+      <w:r>
+        <w:rPr>
+          <w:i/>
+          <w:iCs/>
+        </w:rPr>
+        <w:t>Supplier Remit to address</w:t>
+      </w:r>
+    </w:p>
+    <w:p>
+      <w:pPr>
+        <w:pStyle w:val="ListParagraph"/>
+        <w:ind w:left="1440"/>
+        <w:rPr>
+          <w:i/>
+          <w:iCs/>
+        </w:rPr>
+      </w:pPr>
+      <w:r>
+        <w:rPr>
+          <w:i/>
+          <w:iCs/>
+        </w:rPr>
+        <w:t>Order Number</w:t>
+      </w:r>
+    </w:p>
+    <w:p>
+      <w:pPr>
+        <w:pStyle w:val="ListParagraph"/>
+        <w:ind w:left="1440"/>
+        <w:rPr>
+          <w:i/>
+          <w:iCs/>
+        </w:rPr>
+      </w:pPr>
+      <w:r>
+        <w:rPr>
+          <w:i/>
+          <w:iCs/>
+        </w:rPr>
+        <w:t>Order Date</w:t>
+      </w:r>
+    </w:p>
+    <w:p>
+      <w:pPr>
+        <w:pStyle w:val="ListParagraph"/>
+        <w:ind w:left="1440"/>
+        <w:rPr>
+          <w:i/>
+          <w:iCs/>
+        </w:rPr>
+      </w:pPr>
+      <w:r>
+        <w:rPr>
+          <w:i/>
+          <w:iCs/>
+        </w:rPr>
+        <w:t>Requested Date</w:t>
+      </w:r>
+    </w:p>
+    <w:p>
+      <w:pPr>
+        <w:pStyle w:val="ListParagraph"/>
+        <w:ind w:left="1440"/>
+        <w:rPr>
+          <w:i/>
+          <w:iCs/>
+        </w:rPr>
+      </w:pPr>
+      <w:r>
+        <w:rPr>
+          <w:i/>
+          <w:iCs/>
+        </w:rPr>
+        <w:t>Promised Date</w:t>
+      </w:r>
+    </w:p>
+    <w:p>
+      <w:pPr>
+        <w:pStyle w:val="ListParagraph"/>
+        <w:ind w:left="1440"/>
+        <w:rPr>
+          <w:i/>
+          <w:iCs/>
+        </w:rPr>
+      </w:pPr>
+      <w:r>
+        <w:rPr>
+          <w:i/>
+          <w:iCs/>
+        </w:rPr>
+        <w:t>Goods and Services Total</w:t>
+      </w:r>
+    </w:p>
+    <w:p>
+      <w:pPr>
+        <w:pStyle w:val="ListParagraph"/>
+        <w:ind w:left="1440"/>
+        <w:rPr>
+          <w:i/>
+          <w:iCs/>
+        </w:rPr>
+      </w:pPr>
+      <w:r>
+        <w:rPr>
+          <w:i/>
+          <w:iCs/>
+        </w:rPr>
+        <w:t>VAT</w:t>
+      </w:r>
+    </w:p>
+    <w:p>
+      <w:pPr>
+        <w:pStyle w:val="ListParagraph"/>
+        <w:ind w:left="1440"/>
+        <w:rPr>
+          <w:i/>
+          <w:iCs/>
+        </w:rPr>
+      </w:pPr>
+      <w:r>
+        <w:rPr>
+          <w:i/>
+          <w:iCs/>
+        </w:rPr>
+        <w:t>Invoice Total</w:t>
+      </w:r>
+    </w:p>
+    <w:p>
+      <w:pPr>
+        <w:pStyle w:val="ListParagraph"/>
+        <w:ind w:left="1440"/>
+        <w:rPr>
+          <w:i/>
+          <w:iCs/>
+        </w:rPr>
+      </w:pPr>
+      <w:r>
+        <w:rPr>
+          <w:i/>
+          <w:iCs/>
+        </w:rPr>
+        <w:lastRenderedPageBreak/>
+        <w:tab/>
+        <w:t>Order Line</w:t>
+      </w:r>
+    </w:p>
+    <w:p>
+      <w:pPr>
+        <w:pStyle w:val="ListParagraph"/>
+        <w:ind w:left="1440"/>
+        <w:rPr>
+          <w:i/>
+          <w:iCs/>
+        </w:rPr>
+      </w:pPr>
+      <w:r>
+        <w:rPr>
+          <w:i/>
+          <w:iCs/>
+        </w:rPr>
+        <w:t>Supplier item number and/or universal product code</w:t>
+      </w:r>
+    </w:p>
+    <w:p>
+      <w:pPr>
+        <w:pStyle w:val="ListParagraph"/>
+        <w:ind w:left="1440"/>
+        <w:rPr>
+          <w:i/>
+          <w:iCs/>
+        </w:rPr>
+      </w:pPr>
+      <w:r>
+        <w:rPr>
+          <w:i/>
+          <w:iCs/>
+        </w:rPr>
+        <w:t>Item description</w:t>
+      </w:r>
+    </w:p>
+    <w:p>
+      <w:pPr>
+        <w:pStyle w:val="ListParagraph"/>
+        <w:ind w:left="1440"/>
+        <w:rPr>
+          <w:i/>
+          <w:iCs/>
+        </w:rPr>
+      </w:pPr>
+      <w:r>
+        <w:rPr>
+          <w:i/>
+          <w:iCs/>
+        </w:rPr>
+        <w:t>Quantity</w:t>
+      </w:r>
+    </w:p>
+    <w:p>
+      <w:pPr>
+        <w:pStyle w:val="ListParagraph"/>
+        <w:ind w:left="1440"/>
+        <w:rPr>
+          <w:i/>
+          <w:iCs/>
+        </w:rPr>
+      </w:pPr>
+      <w:r>
+        <w:rPr>
+          <w:i/>
+          <w:iCs/>
+        </w:rPr>
+        <w:t>Unit of Measure</w:t>
+      </w:r>
+    </w:p>
+    <w:p>
+      <w:pPr>
+        <w:pStyle w:val="ListParagraph"/>
+        <w:ind w:left="1440"/>
+        <w:rPr>
+          <w:i/>
+          <w:iCs/>
+        </w:rPr>
+      </w:pPr>
+      <w:r>
+        <w:rPr>
+          <w:i/>
+          <w:iCs/>
+        </w:rPr>
+        <w:t>Unit of Price</w:t>
+      </w:r>
+    </w:p>
+    <w:p>
+      <w:pPr>
+        <w:pStyle w:val="ListParagraph"/>
+        <w:ind w:left="1440"/>
+        <w:rPr>
+          <w:i/>
+          <w:iCs/>
+        </w:rPr>
+      </w:pPr>
+      <w:r>
+        <w:rPr>
+          <w:i/>
+          <w:iCs/>
+        </w:rPr>
+        <w:t>Extended Price</w:t>
+      </w:r>
+    </w:p>
+    <w:p>
+      <w:pPr>
+        <w:pStyle w:val="ListParagraph"/>
+        <w:ind w:left="1440"/>
+        <w:rPr>
+          <w:i/>
+          <w:iCs/>
+        </w:rPr>
+      </w:pPr>
+    </w:p>
+    <w:p>
+      <w:pPr>
+        <w:pStyle w:val="ListParagraph"/>
+        <w:ind w:left="1440"/>
+        <w:rPr>
+          <w:i/>
+          <w:iCs/>
+        </w:rPr>
+      </w:pPr>
+      <w:r>
+        <w:rPr>
+          <w:i/>
+          <w:iCs/>
+        </w:rPr>
+        <w:t>E5 will provide this information which the staff member must then input into the system to keep a log of the shipment.</w:t>
+      </w:r>
+    </w:p>
+    <w:p>
+      <w:pPr>
+        <w:pStyle w:val="ListParagraph"/>
+        <w:ind w:left="1440"/>
+      </w:pPr>
+    </w:p>
+    <w:p>
+      <w:pPr>
+        <w:pStyle w:val="ListParagraph"/>
+        <w:ind w:left="1440"/>
+      </w:pPr>
+      <w:r>
+        <w:t>(Ask Nigel about the staff hierarchy and what permission certain people have)</w:t>
+      </w:r>
+    </w:p>
+    <w:p/>
+    <w:p>
+      <w:pPr>
+        <w:ind w:firstLine="720"/>
+      </w:pPr>
+      <w:proofErr w:type="gramStart"/>
+      <w:r>
+        <w:t>Non Functional</w:t>
+      </w:r>
+      <w:proofErr w:type="gramEnd"/>
+      <w:r>
+        <w:t xml:space="preserve"> Requirements</w:t>
+      </w:r>
+    </w:p>
+    <w:p>
+      <w:pPr>
+        <w:pStyle w:val="ListParagraph"/>
+      </w:pPr>
+    </w:p>
+    <w:p>
+      <w:pPr>
+        <w:pStyle w:val="ListParagraph"/>
+        <w:numPr>
+          <w:ilvl w:val="0"/>
+          <w:numId w:val="6"/>
+        </w:numPr>
+      </w:pPr>
+      <w:r>
+        <w:t>Simple User Interface with minimal user input</w:t>
+      </w:r>
+    </w:p>
+    <w:p>
+      <w:pPr>
+        <w:pStyle w:val="ListParagraph"/>
+      </w:pPr>
+    </w:p>
+    <w:p>
+      <w:pPr>
+        <w:pStyle w:val="ListParagraph"/>
+        <w:numPr>
+          <w:ilvl w:val="0"/>
+          <w:numId w:val="6"/>
+        </w:numPr>
+        <w:rPr>
+          <w:i/>
+          <w:iCs/>
+        </w:rPr>
+      </w:pPr>
+      <w:r>
+        <w:t xml:space="preserve">Simple process to manage stock </w:t>
+      </w:r>
+    </w:p>
+    <w:p>
+      <w:pPr>
+        <w:ind w:left="360"/>
+        <w:rPr>
+          <w:i/>
+          <w:iCs/>
+        </w:rPr>
+      </w:pPr>
+      <w:r>
+        <w:rPr>
+          <w:i/>
+          <w:iCs/>
+        </w:rPr>
+        <w:t>The sequence of steps needed to complete a process must be simple and not complex so that new staff members can be walked through and training in the system with ease.</w:t>
+      </w:r>
+    </w:p>
+    <w:p>
+      <w:pPr>
+        <w:ind w:left="360"/>
+        <w:rPr>
+          <w:i/>
+          <w:iCs/>
+        </w:rPr>
+      </w:pPr>
+    </w:p>
+    <w:p>
+      <w:r>
+        <w:t>Catalogue with Pictures</w:t>
+      </w:r>
+    </w:p>
+    <w:p>
+      <w:pPr>
+        <w:rPr>
+          <w:i/>
+          <w:iCs/>
+        </w:rPr>
+      </w:pPr>
+      <w:r>
+        <w:rPr>
+          <w:i/>
+          <w:iCs/>
+        </w:rPr>
+        <w:t>Without a barcode scanner, a browsable catalogue with pictures and names of products could be displayed to the user which can then be selected. Similar to an online stores catalogue.</w:t>
+      </w:r>
+    </w:p>
+    <w:p>
+      <w:pPr>
+        <w:rPr>
+          <w:i/>
+          <w:iCs/>
+        </w:rPr>
+      </w:pPr>
+    </w:p>
+    <w:p>
+      <w:r>
+        <w:t>Data Encryption</w:t>
+      </w:r>
+    </w:p>
+    <w:p>
+      <w:pPr>
+        <w:rPr>
+          <w:i/>
+          <w:iCs/>
+        </w:rPr>
+      </w:pPr>
+      <w:r>
+        <w:rPr>
+          <w:i/>
+          <w:iCs/>
+        </w:rPr>
+        <w:t xml:space="preserve">Personal information being stored for logins should ideally be encrypted so that a potential hacker is less likely to obtain an </w:t>
+      </w:r>
+      <w:r>
+        <w:rPr>
+          <w:i/>
+          <w:iCs/>
+        </w:rPr>
+        <w:t>individual’s</w:t>
+      </w:r>
+      <w:r>
+        <w:rPr>
+          <w:i/>
+          <w:iCs/>
+        </w:rPr>
+        <w:t xml:space="preserve"> personal </w:t>
+      </w:r>
+      <w:r>
+        <w:rPr>
+          <w:i/>
+          <w:iCs/>
+        </w:rPr>
+        <w:t>details.</w:t>
+      </w:r>
+    </w:p>
+    <w:p>
+      <w:pPr>
+        <w:rPr>
+          <w:i/>
+          <w:iCs/>
+        </w:rPr>
+      </w:pPr>
+    </w:p>
+    <w:p>
+      <w:r>
+        <w:t>Backup Data</w:t>
+      </w:r>
+    </w:p>
+    <w:p>
+      <w:pPr>
+        <w:rPr>
+          <w:i/>
+          <w:iCs/>
+        </w:rPr>
+      </w:pPr>
+      <w:r>
+        <w:rPr>
+          <w:i/>
+          <w:iCs/>
+        </w:rPr>
+        <w:t>Data should be backed up to an external/</w:t>
+      </w:r>
+      <w:proofErr w:type="gramStart"/>
+      <w:r>
+        <w:rPr>
+          <w:i/>
+          <w:iCs/>
+        </w:rPr>
+        <w:t>cloud based</w:t>
+      </w:r>
+      <w:proofErr w:type="gramEnd"/>
+      <w:r>
+        <w:rPr>
+          <w:i/>
+          <w:iCs/>
+        </w:rPr>
+        <w:t xml:space="preserve"> storage to prevent data loss which is a problem with the current system.</w:t>
+      </w:r>
+    </w:p>
+    <w:p>
+      <w:pPr>
+        <w:rPr>
+          <w:i/>
+          <w:iCs/>
+        </w:rPr>
+      </w:pPr>
+    </w:p>
+    <w:p>
+      <w:r>
+        <w:t>Borrow Stock between Stores</w:t>
+      </w:r>
+    </w:p>
+    <w:p>
+      <w:pPr>
+        <w:rPr>
+          <w:i/>
+          <w:iCs/>
+        </w:rPr>
+      </w:pPr>
+      <w:r>
+        <w:rPr>
+          <w:i/>
+          <w:iCs/>
+        </w:rPr>
+        <w:t xml:space="preserve">In the eventuality of another store being opened, the ability for stores to trade stock between each other when </w:t>
+      </w:r>
+      <w:proofErr w:type="gramStart"/>
+      <w:r>
+        <w:rPr>
+          <w:i/>
+          <w:iCs/>
+        </w:rPr>
+        <w:t>ones</w:t>
+      </w:r>
+      <w:proofErr w:type="gramEnd"/>
+      <w:r>
+        <w:rPr>
+          <w:i/>
+          <w:iCs/>
+        </w:rPr>
+        <w:t xml:space="preserve"> stock is low could be a useful feature.</w:t>
+      </w:r>
+    </w:p>
+    <w:p>
+      <w:pPr>
+        <w:rPr>
+          <w:i/>
+          <w:iCs/>
+        </w:rPr>
+      </w:pPr>
+    </w:p>
+    <w:p>
+      <w:r>
+        <w:t>Languages Used</w:t>
+      </w:r>
+    </w:p>
+    <w:p>
+      <w:pPr>
+        <w:rPr>
+          <w:i/>
+          <w:iCs/>
+        </w:rPr>
+      </w:pPr>
+      <w:r>
+        <w:rPr>
+          <w:i/>
+          <w:iCs/>
+        </w:rPr>
+        <w:t xml:space="preserve">C# for backend, (Potentially using .NET for interface) MySQL for database. </w:t>
+      </w:r>
+    </w:p>
+    <w:p>
+      <w:pPr>
+        <w:rPr>
+          <w:i/>
+          <w:iCs/>
+        </w:rPr>
+      </w:pPr>
+    </w:p>
+    <w:p>
+      <w:r>
+        <w:t>Universally friendly Interface Theme</w:t>
+      </w:r>
+    </w:p>
+    <w:p>
+      <w:pPr>
+        <w:rPr>
+          <w:i/>
+          <w:iCs/>
+        </w:rPr>
+      </w:pPr>
+      <w:r>
+        <w:rPr>
+          <w:i/>
+          <w:iCs/>
+        </w:rPr>
+        <w:t xml:space="preserve">The interface should be usable by individuals with impaired sight. For </w:t>
+      </w:r>
+      <w:proofErr w:type="gramStart"/>
+      <w:r>
+        <w:rPr>
+          <w:i/>
+          <w:iCs/>
+        </w:rPr>
+        <w:t>instance</w:t>
+      </w:r>
+      <w:proofErr w:type="gramEnd"/>
+      <w:r>
+        <w:rPr>
+          <w:i/>
+          <w:iCs/>
+        </w:rPr>
+        <w:t xml:space="preserve"> colour blind people should be able to utilise it. It would be a poor interface if the background colour and button colour were identical and a </w:t>
+      </w:r>
+      <w:proofErr w:type="gramStart"/>
+      <w:r>
+        <w:rPr>
+          <w:i/>
+          <w:iCs/>
+        </w:rPr>
+        <w:t>colour blind</w:t>
+      </w:r>
+      <w:proofErr w:type="gramEnd"/>
+      <w:r>
+        <w:rPr>
+          <w:i/>
+          <w:iCs/>
+        </w:rPr>
+        <w:t xml:space="preserve"> individual could not distinguish the two.</w:t>
+      </w:r>
+    </w:p>
+    <w:p>
+      <w:pPr>
+        <w:rPr>
+          <w:i/>
+          <w:iCs/>
+        </w:rPr>
+      </w:pPr>
+    </w:p>
+    <w:p>
+      <w:r>
+        <w:lastRenderedPageBreak/>
+        <w:t>Responsive Interface Display</w:t>
+      </w:r>
+    </w:p>
+    <w:p>
+      <w:pPr>
+        <w:rPr>
+          <w:i/>
+          <w:iCs/>
+        </w:rPr>
+      </w:pPr>
+      <w:r>
+        <w:rPr>
+          <w:i/>
+          <w:iCs/>
+        </w:rPr>
+        <w:t>The systems interface should resize depending on the screen size of the display being used.</w:t>
+      </w:r>
+    </w:p>
+    <w:p>
+      <w:pPr>
+        <w:rPr>
+          <w:i/>
+          <w:iCs/>
+        </w:rPr>
+      </w:pPr>
+      <w:r>
+        <w:rPr>
+          <w:i/>
+          <w:iCs/>
+        </w:rPr>
+        <w:t>Optional feature.</w:t>
+      </w:r>
+    </w:p>
+    <w:p>
+      <w:pPr>
+        <w:rPr>
+          <w:i/>
+          <w:iCs/>
+        </w:rPr>
+      </w:pPr>
+    </w:p>
+    <w:p>
+      <w:pPr>
+        <w:rPr>
+          <w:i/>
+          <w:iCs/>
+        </w:rPr>
+      </w:pPr>
+      <w:r>
+        <w:rPr>
+          <w:i/>
+          <w:iCs/>
+        </w:rPr>
+        <w:t>Format:</w:t>
+      </w:r>
+    </w:p>
+    <w:p>
+      <w:pPr>
+        <w:rPr>
+          <w:i/>
+          <w:iCs/>
+        </w:rPr>
+      </w:pPr>
+    </w:p>
+    <w:p>
+      <w:r>
+        <w:t>FR1:</w:t>
+      </w:r>
+      <w:r>
+        <w:tab/>
+        <w:t>Name</w:t>
+      </w:r>
+    </w:p>
+    <w:p>
+      <w:pPr>
+        <w:rPr>
+          <w:i/>
+          <w:iCs/>
+        </w:rPr>
+      </w:pPr>
+      <w:proofErr w:type="spellStart"/>
+      <w:r>
+        <w:rPr>
+          <w:i/>
+          <w:iCs/>
+        </w:rPr>
+        <w:t>Descr</w:t>
+      </w:r>
+      <w:proofErr w:type="spellEnd"/>
+    </w:p>
+    <w:p>
+      <w:pPr>
+        <w:rPr>
+          <w:i/>
+          <w:iCs/>
+        </w:rPr>
+      </w:pPr>
+    </w:p>
+    <w:p>
+      <w:r>
+        <w:t>N</w:t>
+      </w:r>
+      <w:r>
+        <w:t>FR1:</w:t>
+      </w:r>
+      <w:r>
+        <w:tab/>
+        <w:t>Name</w:t>
+      </w:r>
+    </w:p>
+    <w:p>
+      <w:pPr>
+        <w:rPr>
+          <w:i/>
+          <w:iCs/>
+        </w:rPr>
+      </w:pPr>
+      <w:proofErr w:type="spellStart"/>
+      <w:r>
+        <w:rPr>
+          <w:i/>
+          <w:iCs/>
+        </w:rPr>
+        <w:t>Descr</w:t>
+      </w:r>
+      <w:proofErr w:type="spellEnd"/>
+    </w:p>
+    <w:p>
+      <w:pPr>
+        <w:rPr>
+          <w:i/>
+          <w:iCs/>
+        </w:rPr>
       </w:pPr>
     </w:p>
     <w:sectPr>
@@ -583,6 +1855,119 @@
     </w:lvl>
   </w:abstractNum>
   <w:abstractNum w:abstractNumId="2" w15:restartNumberingAfterBreak="0">
+    <w:nsid w:val="117E3AB7"/>
+    <w:multiLevelType w:val="hybridMultilevel"/>
+    <w:tmpl w:val="67047CF0"/>
+    <w:lvl w:ilvl="0" w:tplc="04090001">
+      <w:start w:val="1"/>
+      <w:numFmt w:val="bullet"/>
+      <w:lvlText w:val=""/>
+      <w:lvlJc w:val="left"/>
+      <w:pPr>
+        <w:ind w:left="1800" w:hanging="360"/>
+      </w:pPr>
+      <w:rPr>
+        <w:rFonts w:ascii="Symbol" w:hAnsi="Symbol" w:hint="default"/>
+      </w:rPr>
+    </w:lvl>
+    <w:lvl w:ilvl="1" w:tplc="04090003" w:tentative="1">
+      <w:start w:val="1"/>
+      <w:numFmt w:val="bullet"/>
+      <w:lvlText w:val="o"/>
+      <w:lvlJc w:val="left"/>
+      <w:pPr>
+        <w:ind w:left="1800" w:hanging="360"/>
+      </w:pPr>
+      <w:rPr>
+        <w:rFonts w:ascii="Courier New" w:hAnsi="Courier New" w:cs="Courier New" w:hint="default"/>
+      </w:rPr>
+    </w:lvl>
+    <w:lvl w:ilvl="2" w:tplc="04090005" w:tentative="1">
+      <w:start w:val="1"/>
+      <w:numFmt w:val="bullet"/>
+      <w:lvlText w:val=""/>
+      <w:lvlJc w:val="left"/>
+      <w:pPr>
+        <w:ind w:left="2520" w:hanging="360"/>
+      </w:pPr>
+      <w:rPr>
+        <w:rFonts w:ascii="Wingdings" w:hAnsi="Wingdings" w:hint="default"/>
+      </w:rPr>
+    </w:lvl>
+    <w:lvl w:ilvl="3" w:tplc="04090001" w:tentative="1">
+      <w:start w:val="1"/>
+      <w:numFmt w:val="bullet"/>
+      <w:lvlText w:val=""/>
+      <w:lvlJc w:val="left"/>
+      <w:pPr>
+        <w:ind w:left="3240" w:hanging="360"/>
+      </w:pPr>
+      <w:rPr>
+        <w:rFonts w:ascii="Symbol" w:hAnsi="Symbol" w:hint="default"/>
+      </w:rPr>
+    </w:lvl>
+    <w:lvl w:ilvl="4" w:tplc="04090003" w:tentative="1">
+      <w:start w:val="1"/>
+      <w:numFmt w:val="bullet"/>
+      <w:lvlText w:val="o"/>
+      <w:lvlJc w:val="left"/>
+      <w:pPr>
+        <w:ind w:left="3960" w:hanging="360"/>
+      </w:pPr>
+      <w:rPr>
+        <w:rFonts w:ascii="Courier New" w:hAnsi="Courier New" w:cs="Courier New" w:hint="default"/>
+      </w:rPr>
+    </w:lvl>
+    <w:lvl w:ilvl="5" w:tplc="04090005" w:tentative="1">
+      <w:start w:val="1"/>
+      <w:numFmt w:val="bullet"/>
+      <w:lvlText w:val=""/>
+      <w:lvlJc w:val="left"/>
+      <w:pPr>
+        <w:ind w:left="4680" w:hanging="360"/>
+      </w:pPr>
+      <w:rPr>
+        <w:rFonts w:ascii="Wingdings" w:hAnsi="Wingdings" w:hint="default"/>
+      </w:rPr>
+    </w:lvl>
+    <w:lvl w:ilvl="6" w:tplc="04090001" w:tentative="1">
+      <w:start w:val="1"/>
+      <w:numFmt w:val="bullet"/>
+      <w:lvlText w:val=""/>
+      <w:lvlJc w:val="left"/>
+      <w:pPr>
+        <w:ind w:left="5400" w:hanging="360"/>
+      </w:pPr>
+      <w:rPr>
+        <w:rFonts w:ascii="Symbol" w:hAnsi="Symbol" w:hint="default"/>
+      </w:rPr>
+    </w:lvl>
+    <w:lvl w:ilvl="7" w:tplc="04090003" w:tentative="1">
+      <w:start w:val="1"/>
+      <w:numFmt w:val="bullet"/>
+      <w:lvlText w:val="o"/>
+      <w:lvlJc w:val="left"/>
+      <w:pPr>
+        <w:ind w:left="6120" w:hanging="360"/>
+      </w:pPr>
+      <w:rPr>
+        <w:rFonts w:ascii="Courier New" w:hAnsi="Courier New" w:cs="Courier New" w:hint="default"/>
+      </w:rPr>
+    </w:lvl>
+    <w:lvl w:ilvl="8" w:tplc="04090005" w:tentative="1">
+      <w:start w:val="1"/>
+      <w:numFmt w:val="bullet"/>
+      <w:lvlText w:val=""/>
+      <w:lvlJc w:val="left"/>
+      <w:pPr>
+        <w:ind w:left="6840" w:hanging="360"/>
+      </w:pPr>
+      <w:rPr>
+        <w:rFonts w:ascii="Wingdings" w:hAnsi="Wingdings" w:hint="default"/>
+      </w:rPr>
+    </w:lvl>
+  </w:abstractNum>
+  <w:abstractNum w:abstractNumId="3" w15:restartNumberingAfterBreak="0">
     <w:nsid w:val="11F80CFF"/>
     <w:multiLevelType w:val="hybridMultilevel"/>
     <w:tmpl w:val="891C7778"/>
@@ -695,7 +2080,459 @@
       </w:rPr>
     </w:lvl>
   </w:abstractNum>
-  <w:abstractNum w:abstractNumId="3" w15:restartNumberingAfterBreak="0">
+  <w:abstractNum w:abstractNumId="4" w15:restartNumberingAfterBreak="0">
+    <w:nsid w:val="1DE80B4B"/>
+    <w:multiLevelType w:val="hybridMultilevel"/>
+    <w:tmpl w:val="FE465C48"/>
+    <w:lvl w:ilvl="0" w:tplc="04090003">
+      <w:start w:val="1"/>
+      <w:numFmt w:val="bullet"/>
+      <w:lvlText w:val="o"/>
+      <w:lvlJc w:val="left"/>
+      <w:pPr>
+        <w:ind w:left="720" w:hanging="360"/>
+      </w:pPr>
+      <w:rPr>
+        <w:rFonts w:ascii="Courier New" w:hAnsi="Courier New" w:cs="Courier New" w:hint="default"/>
+      </w:rPr>
+    </w:lvl>
+    <w:lvl w:ilvl="1" w:tplc="04090003" w:tentative="1">
+      <w:start w:val="1"/>
+      <w:numFmt w:val="bullet"/>
+      <w:lvlText w:val="o"/>
+      <w:lvlJc w:val="left"/>
+      <w:pPr>
+        <w:ind w:left="1440" w:hanging="360"/>
+      </w:pPr>
+      <w:rPr>
+        <w:rFonts w:ascii="Courier New" w:hAnsi="Courier New" w:cs="Courier New" w:hint="default"/>
+      </w:rPr>
+    </w:lvl>
+    <w:lvl w:ilvl="2" w:tplc="04090005" w:tentative="1">
+      <w:start w:val="1"/>
+      <w:numFmt w:val="bullet"/>
+      <w:lvlText w:val=""/>
+      <w:lvlJc w:val="left"/>
+      <w:pPr>
+        <w:ind w:left="2160" w:hanging="360"/>
+      </w:pPr>
+      <w:rPr>
+        <w:rFonts w:ascii="Wingdings" w:hAnsi="Wingdings" w:hint="default"/>
+      </w:rPr>
+    </w:lvl>
+    <w:lvl w:ilvl="3" w:tplc="04090001" w:tentative="1">
+      <w:start w:val="1"/>
+      <w:numFmt w:val="bullet"/>
+      <w:lvlText w:val=""/>
+      <w:lvlJc w:val="left"/>
+      <w:pPr>
+        <w:ind w:left="2880" w:hanging="360"/>
+      </w:pPr>
+      <w:rPr>
+        <w:rFonts w:ascii="Symbol" w:hAnsi="Symbol" w:hint="default"/>
+      </w:rPr>
+    </w:lvl>
+    <w:lvl w:ilvl="4" w:tplc="04090003" w:tentative="1">
+      <w:start w:val="1"/>
+      <w:numFmt w:val="bullet"/>
+      <w:lvlText w:val="o"/>
+      <w:lvlJc w:val="left"/>
+      <w:pPr>
+        <w:ind w:left="3600" w:hanging="360"/>
+      </w:pPr>
+      <w:rPr>
+        <w:rFonts w:ascii="Courier New" w:hAnsi="Courier New" w:cs="Courier New" w:hint="default"/>
+      </w:rPr>
+    </w:lvl>
+    <w:lvl w:ilvl="5" w:tplc="04090005" w:tentative="1">
+      <w:start w:val="1"/>
+      <w:numFmt w:val="bullet"/>
+      <w:lvlText w:val=""/>
+      <w:lvlJc w:val="left"/>
+      <w:pPr>
+        <w:ind w:left="4320" w:hanging="360"/>
+      </w:pPr>
+      <w:rPr>
+        <w:rFonts w:ascii="Wingdings" w:hAnsi="Wingdings" w:hint="default"/>
+      </w:rPr>
+    </w:lvl>
+    <w:lvl w:ilvl="6" w:tplc="04090001" w:tentative="1">
+      <w:start w:val="1"/>
+      <w:numFmt w:val="bullet"/>
+      <w:lvlText w:val=""/>
+      <w:lvlJc w:val="left"/>
+      <w:pPr>
+        <w:ind w:left="5040" w:hanging="360"/>
+      </w:pPr>
+      <w:rPr>
+        <w:rFonts w:ascii="Symbol" w:hAnsi="Symbol" w:hint="default"/>
+      </w:rPr>
+    </w:lvl>
+    <w:lvl w:ilvl="7" w:tplc="04090003" w:tentative="1">
+      <w:start w:val="1"/>
+      <w:numFmt w:val="bullet"/>
+      <w:lvlText w:val="o"/>
+      <w:lvlJc w:val="left"/>
+      <w:pPr>
+        <w:ind w:left="5760" w:hanging="360"/>
+      </w:pPr>
+      <w:rPr>
+        <w:rFonts w:ascii="Courier New" w:hAnsi="Courier New" w:cs="Courier New" w:hint="default"/>
+      </w:rPr>
+    </w:lvl>
+    <w:lvl w:ilvl="8" w:tplc="04090005" w:tentative="1">
+      <w:start w:val="1"/>
+      <w:numFmt w:val="bullet"/>
+      <w:lvlText w:val=""/>
+      <w:lvlJc w:val="left"/>
+      <w:pPr>
+        <w:ind w:left="6480" w:hanging="360"/>
+      </w:pPr>
+      <w:rPr>
+        <w:rFonts w:ascii="Wingdings" w:hAnsi="Wingdings" w:hint="default"/>
+      </w:rPr>
+    </w:lvl>
+  </w:abstractNum>
+  <w:abstractNum w:abstractNumId="5" w15:restartNumberingAfterBreak="0">
+    <w:nsid w:val="1E037FAF"/>
+    <w:multiLevelType w:val="hybridMultilevel"/>
+    <w:tmpl w:val="4E52FEC6"/>
+    <w:lvl w:ilvl="0" w:tplc="04090001">
+      <w:start w:val="1"/>
+      <w:numFmt w:val="bullet"/>
+      <w:lvlText w:val=""/>
+      <w:lvlJc w:val="left"/>
+      <w:pPr>
+        <w:ind w:left="720" w:hanging="360"/>
+      </w:pPr>
+      <w:rPr>
+        <w:rFonts w:ascii="Symbol" w:hAnsi="Symbol" w:hint="default"/>
+      </w:rPr>
+    </w:lvl>
+    <w:lvl w:ilvl="1" w:tplc="04090003">
+      <w:start w:val="1"/>
+      <w:numFmt w:val="bullet"/>
+      <w:lvlText w:val="o"/>
+      <w:lvlJc w:val="left"/>
+      <w:pPr>
+        <w:ind w:left="1440" w:hanging="360"/>
+      </w:pPr>
+      <w:rPr>
+        <w:rFonts w:ascii="Courier New" w:hAnsi="Courier New" w:cs="Courier New" w:hint="default"/>
+      </w:rPr>
+    </w:lvl>
+    <w:lvl w:ilvl="2" w:tplc="04090005" w:tentative="1">
+      <w:start w:val="1"/>
+      <w:numFmt w:val="bullet"/>
+      <w:lvlText w:val=""/>
+      <w:lvlJc w:val="left"/>
+      <w:pPr>
+        <w:ind w:left="2160" w:hanging="360"/>
+      </w:pPr>
+      <w:rPr>
+        <w:rFonts w:ascii="Wingdings" w:hAnsi="Wingdings" w:hint="default"/>
+      </w:rPr>
+    </w:lvl>
+    <w:lvl w:ilvl="3" w:tplc="04090001" w:tentative="1">
+      <w:start w:val="1"/>
+      <w:numFmt w:val="bullet"/>
+      <w:lvlText w:val=""/>
+      <w:lvlJc w:val="left"/>
+      <w:pPr>
+        <w:ind w:left="2880" w:hanging="360"/>
+      </w:pPr>
+      <w:rPr>
+        <w:rFonts w:ascii="Symbol" w:hAnsi="Symbol" w:hint="default"/>
+      </w:rPr>
+    </w:lvl>
+    <w:lvl w:ilvl="4" w:tplc="04090003" w:tentative="1">
+      <w:start w:val="1"/>
+      <w:numFmt w:val="bullet"/>
+      <w:lvlText w:val="o"/>
+      <w:lvlJc w:val="left"/>
+      <w:pPr>
+        <w:ind w:left="3600" w:hanging="360"/>
+      </w:pPr>
+      <w:rPr>
+        <w:rFonts w:ascii="Courier New" w:hAnsi="Courier New" w:cs="Courier New" w:hint="default"/>
+      </w:rPr>
+    </w:lvl>
+    <w:lvl w:ilvl="5" w:tplc="04090005" w:tentative="1">
+      <w:start w:val="1"/>
+      <w:numFmt w:val="bullet"/>
+      <w:lvlText w:val=""/>
+      <w:lvlJc w:val="left"/>
+      <w:pPr>
+        <w:ind w:left="4320" w:hanging="360"/>
+      </w:pPr>
+      <w:rPr>
+        <w:rFonts w:ascii="Wingdings" w:hAnsi="Wingdings" w:hint="default"/>
+      </w:rPr>
+    </w:lvl>
+    <w:lvl w:ilvl="6" w:tplc="04090001" w:tentative="1">
+      <w:start w:val="1"/>
+      <w:numFmt w:val="bullet"/>
+      <w:lvlText w:val=""/>
+      <w:lvlJc w:val="left"/>
+      <w:pPr>
+        <w:ind w:left="5040" w:hanging="360"/>
+      </w:pPr>
+      <w:rPr>
+        <w:rFonts w:ascii="Symbol" w:hAnsi="Symbol" w:hint="default"/>
+      </w:rPr>
+    </w:lvl>
+    <w:lvl w:ilvl="7" w:tplc="04090003" w:tentative="1">
+      <w:start w:val="1"/>
+      <w:numFmt w:val="bullet"/>
+      <w:lvlText w:val="o"/>
+      <w:lvlJc w:val="left"/>
+      <w:pPr>
+        <w:ind w:left="5760" w:hanging="360"/>
+      </w:pPr>
+      <w:rPr>
+        <w:rFonts w:ascii="Courier New" w:hAnsi="Courier New" w:cs="Courier New" w:hint="default"/>
+      </w:rPr>
+    </w:lvl>
+    <w:lvl w:ilvl="8" w:tplc="04090005" w:tentative="1">
+      <w:start w:val="1"/>
+      <w:numFmt w:val="bullet"/>
+      <w:lvlText w:val=""/>
+      <w:lvlJc w:val="left"/>
+      <w:pPr>
+        <w:ind w:left="6480" w:hanging="360"/>
+      </w:pPr>
+      <w:rPr>
+        <w:rFonts w:ascii="Wingdings" w:hAnsi="Wingdings" w:hint="default"/>
+      </w:rPr>
+    </w:lvl>
+  </w:abstractNum>
+  <w:abstractNum w:abstractNumId="6" w15:restartNumberingAfterBreak="0">
+    <w:nsid w:val="2D432462"/>
+    <w:multiLevelType w:val="hybridMultilevel"/>
+    <w:tmpl w:val="DB560116"/>
+    <w:lvl w:ilvl="0" w:tplc="04090003">
+      <w:start w:val="1"/>
+      <w:numFmt w:val="bullet"/>
+      <w:lvlText w:val="o"/>
+      <w:lvlJc w:val="left"/>
+      <w:pPr>
+        <w:ind w:left="720" w:hanging="360"/>
+      </w:pPr>
+      <w:rPr>
+        <w:rFonts w:ascii="Courier New" w:hAnsi="Courier New" w:cs="Courier New" w:hint="default"/>
+      </w:rPr>
+    </w:lvl>
+    <w:lvl w:ilvl="1" w:tplc="04090003" w:tentative="1">
+      <w:start w:val="1"/>
+      <w:numFmt w:val="bullet"/>
+      <w:lvlText w:val="o"/>
+      <w:lvlJc w:val="left"/>
+      <w:pPr>
+        <w:ind w:left="1440" w:hanging="360"/>
+      </w:pPr>
+      <w:rPr>
+        <w:rFonts w:ascii="Courier New" w:hAnsi="Courier New" w:cs="Courier New" w:hint="default"/>
+      </w:rPr>
+    </w:lvl>
+    <w:lvl w:ilvl="2" w:tplc="04090005" w:tentative="1">
+      <w:start w:val="1"/>
+      <w:numFmt w:val="bullet"/>
+      <w:lvlText w:val=""/>
+      <w:lvlJc w:val="left"/>
+      <w:pPr>
+        <w:ind w:left="2160" w:hanging="360"/>
+      </w:pPr>
+      <w:rPr>
+        <w:rFonts w:ascii="Wingdings" w:hAnsi="Wingdings" w:hint="default"/>
+      </w:rPr>
+    </w:lvl>
+    <w:lvl w:ilvl="3" w:tplc="04090001" w:tentative="1">
+      <w:start w:val="1"/>
+      <w:numFmt w:val="bullet"/>
+      <w:lvlText w:val=""/>
+      <w:lvlJc w:val="left"/>
+      <w:pPr>
+        <w:ind w:left="2880" w:hanging="360"/>
+      </w:pPr>
+      <w:rPr>
+        <w:rFonts w:ascii="Symbol" w:hAnsi="Symbol" w:hint="default"/>
+      </w:rPr>
+    </w:lvl>
+    <w:lvl w:ilvl="4" w:tplc="04090003" w:tentative="1">
+      <w:start w:val="1"/>
+      <w:numFmt w:val="bullet"/>
+      <w:lvlText w:val="o"/>
+      <w:lvlJc w:val="left"/>
+      <w:pPr>
+        <w:ind w:left="3600" w:hanging="360"/>
+      </w:pPr>
+      <w:rPr>
+        <w:rFonts w:ascii="Courier New" w:hAnsi="Courier New" w:cs="Courier New" w:hint="default"/>
+      </w:rPr>
+    </w:lvl>
+    <w:lvl w:ilvl="5" w:tplc="04090005" w:tentative="1">
+      <w:start w:val="1"/>
+      <w:numFmt w:val="bullet"/>
+      <w:lvlText w:val=""/>
+      <w:lvlJc w:val="left"/>
+      <w:pPr>
+        <w:ind w:left="4320" w:hanging="360"/>
+      </w:pPr>
+      <w:rPr>
+        <w:rFonts w:ascii="Wingdings" w:hAnsi="Wingdings" w:hint="default"/>
+      </w:rPr>
+    </w:lvl>
+    <w:lvl w:ilvl="6" w:tplc="04090001" w:tentative="1">
+      <w:start w:val="1"/>
+      <w:numFmt w:val="bullet"/>
+      <w:lvlText w:val=""/>
+      <w:lvlJc w:val="left"/>
+      <w:pPr>
+        <w:ind w:left="5040" w:hanging="360"/>
+      </w:pPr>
+      <w:rPr>
+        <w:rFonts w:ascii="Symbol" w:hAnsi="Symbol" w:hint="default"/>
+      </w:rPr>
+    </w:lvl>
+    <w:lvl w:ilvl="7" w:tplc="04090003" w:tentative="1">
+      <w:start w:val="1"/>
+      <w:numFmt w:val="bullet"/>
+      <w:lvlText w:val="o"/>
+      <w:lvlJc w:val="left"/>
+      <w:pPr>
+        <w:ind w:left="5760" w:hanging="360"/>
+      </w:pPr>
+      <w:rPr>
+        <w:rFonts w:ascii="Courier New" w:hAnsi="Courier New" w:cs="Courier New" w:hint="default"/>
+      </w:rPr>
+    </w:lvl>
+    <w:lvl w:ilvl="8" w:tplc="04090005" w:tentative="1">
+      <w:start w:val="1"/>
+      <w:numFmt w:val="bullet"/>
+      <w:lvlText w:val=""/>
+      <w:lvlJc w:val="left"/>
+      <w:pPr>
+        <w:ind w:left="6480" w:hanging="360"/>
+      </w:pPr>
+      <w:rPr>
+        <w:rFonts w:ascii="Wingdings" w:hAnsi="Wingdings" w:hint="default"/>
+      </w:rPr>
+    </w:lvl>
+  </w:abstractNum>
+  <w:abstractNum w:abstractNumId="7" w15:restartNumberingAfterBreak="0">
+    <w:nsid w:val="36720025"/>
+    <w:multiLevelType w:val="hybridMultilevel"/>
+    <w:tmpl w:val="3E1E4FCA"/>
+    <w:lvl w:ilvl="0" w:tplc="04090001">
+      <w:start w:val="1"/>
+      <w:numFmt w:val="bullet"/>
+      <w:lvlText w:val=""/>
+      <w:lvlJc w:val="left"/>
+      <w:pPr>
+        <w:ind w:left="1440" w:hanging="360"/>
+      </w:pPr>
+      <w:rPr>
+        <w:rFonts w:ascii="Symbol" w:hAnsi="Symbol" w:hint="default"/>
+      </w:rPr>
+    </w:lvl>
+    <w:lvl w:ilvl="1" w:tplc="04090003">
+      <w:start w:val="1"/>
+      <w:numFmt w:val="bullet"/>
+      <w:lvlText w:val="o"/>
+      <w:lvlJc w:val="left"/>
+      <w:pPr>
+        <w:ind w:left="2160" w:hanging="360"/>
+      </w:pPr>
+      <w:rPr>
+        <w:rFonts w:ascii="Courier New" w:hAnsi="Courier New" w:cs="Courier New" w:hint="default"/>
+      </w:rPr>
+    </w:lvl>
+    <w:lvl w:ilvl="2" w:tplc="04090005" w:tentative="1">
+      <w:start w:val="1"/>
+      <w:numFmt w:val="bullet"/>
+      <w:lvlText w:val=""/>
+      <w:lvlJc w:val="left"/>
+      <w:pPr>
+        <w:ind w:left="2880" w:hanging="360"/>
+      </w:pPr>
+      <w:rPr>
+        <w:rFonts w:ascii="Wingdings" w:hAnsi="Wingdings" w:hint="default"/>
+      </w:rPr>
+    </w:lvl>
+    <w:lvl w:ilvl="3" w:tplc="04090001" w:tentative="1">
+      <w:start w:val="1"/>
+      <w:numFmt w:val="bullet"/>
+      <w:lvlText w:val=""/>
+      <w:lvlJc w:val="left"/>
+      <w:pPr>
+        <w:ind w:left="3600" w:hanging="360"/>
+      </w:pPr>
+      <w:rPr>
+        <w:rFonts w:ascii="Symbol" w:hAnsi="Symbol" w:hint="default"/>
+      </w:rPr>
+    </w:lvl>
+    <w:lvl w:ilvl="4" w:tplc="04090003" w:tentative="1">
+      <w:start w:val="1"/>
+      <w:numFmt w:val="bullet"/>
+      <w:lvlText w:val="o"/>
+      <w:lvlJc w:val="left"/>
+      <w:pPr>
+        <w:ind w:left="4320" w:hanging="360"/>
+      </w:pPr>
+      <w:rPr>
+        <w:rFonts w:ascii="Courier New" w:hAnsi="Courier New" w:cs="Courier New" w:hint="default"/>
+      </w:rPr>
+    </w:lvl>
+    <w:lvl w:ilvl="5" w:tplc="04090005" w:tentative="1">
+      <w:start w:val="1"/>
+      <w:numFmt w:val="bullet"/>
+      <w:lvlText w:val=""/>
+      <w:lvlJc w:val="left"/>
+      <w:pPr>
+        <w:ind w:left="5040" w:hanging="360"/>
+      </w:pPr>
+      <w:rPr>
+        <w:rFonts w:ascii="Wingdings" w:hAnsi="Wingdings" w:hint="default"/>
+      </w:rPr>
+    </w:lvl>
+    <w:lvl w:ilvl="6" w:tplc="04090001" w:tentative="1">
+      <w:start w:val="1"/>
+      <w:numFmt w:val="bullet"/>
+      <w:lvlText w:val=""/>
+      <w:lvlJc w:val="left"/>
+      <w:pPr>
+        <w:ind w:left="5760" w:hanging="360"/>
+      </w:pPr>
+      <w:rPr>
+        <w:rFonts w:ascii="Symbol" w:hAnsi="Symbol" w:hint="default"/>
+      </w:rPr>
+    </w:lvl>
+    <w:lvl w:ilvl="7" w:tplc="04090003" w:tentative="1">
+      <w:start w:val="1"/>
+      <w:numFmt w:val="bullet"/>
+      <w:lvlText w:val="o"/>
+      <w:lvlJc w:val="left"/>
+      <w:pPr>
+        <w:ind w:left="6480" w:hanging="360"/>
+      </w:pPr>
+      <w:rPr>
+        <w:rFonts w:ascii="Courier New" w:hAnsi="Courier New" w:cs="Courier New" w:hint="default"/>
+      </w:rPr>
+    </w:lvl>
+    <w:lvl w:ilvl="8" w:tplc="04090005" w:tentative="1">
+      <w:start w:val="1"/>
+      <w:numFmt w:val="bullet"/>
+      <w:lvlText w:val=""/>
+      <w:lvlJc w:val="left"/>
+      <w:pPr>
+        <w:ind w:left="7200" w:hanging="360"/>
+      </w:pPr>
+      <w:rPr>
+        <w:rFonts w:ascii="Wingdings" w:hAnsi="Wingdings" w:hint="default"/>
+      </w:rPr>
+    </w:lvl>
+  </w:abstractNum>
+  <w:abstractNum w:abstractNumId="8" w15:restartNumberingAfterBreak="0">
     <w:nsid w:val="3ED35EFE"/>
     <w:multiLevelType w:val="hybridMultilevel"/>
     <w:tmpl w:val="012AFC36"/>
@@ -812,13 +2649,28 @@
     <w:abstractNumId w:val="1"/>
   </w:num>
   <w:num w:numId="2">
-    <w:abstractNumId w:val="2"/>
+    <w:abstractNumId w:val="3"/>
   </w:num>
   <w:num w:numId="3">
-    <w:abstractNumId w:val="3"/>
+    <w:abstractNumId w:val="8"/>
   </w:num>
   <w:num w:numId="4">
     <w:abstractNumId w:val="0"/>
+  </w:num>
+  <w:num w:numId="5">
+    <w:abstractNumId w:val="7"/>
+  </w:num>
+  <w:num w:numId="6">
+    <w:abstractNumId w:val="5"/>
+  </w:num>
+  <w:num w:numId="7">
+    <w:abstractNumId w:val="2"/>
+  </w:num>
+  <w:num w:numId="8">
+    <w:abstractNumId w:val="4"/>
+  </w:num>
+  <w:num w:numId="9">
+    <w:abstractNumId w:val="6"/>
   </w:num>
 </w:numbering>
 </file>

</xml_diff>